<commit_message>
Driver and Passenger app .aab file was succesfully generated. Both driver and passenger are uploaded to google play console.
</commit_message>
<xml_diff>
--- a/Nuevo Documento de Microsoft Word.docx
+++ b/Nuevo Documento de Microsoft Word.docx
@@ -68,13 +68,15 @@
         <w:rPr>
           <w:b/>
           <w:bCs/>
-          <w:lang w:val="es-EC"/>
-        </w:rPr>
-      </w:pPr>
-      <w:r>
-        <w:rPr>
-          <w:b/>
-          <w:bCs/>
+          <w:highlight w:val="yellow"/>
+          <w:lang w:val="es-EC"/>
+        </w:rPr>
+      </w:pPr>
+      <w:r>
+        <w:rPr>
+          <w:b/>
+          <w:bCs/>
+          <w:highlight w:val="yellow"/>
           <w:lang w:val="es-EC"/>
         </w:rPr>
         <w:t xml:space="preserve">Si en la parada hay </w:t>
@@ -84,6 +86,7 @@
         <w:rPr>
           <w:b/>
           <w:bCs/>
+          <w:highlight w:val="yellow"/>
           <w:lang w:val="es-EC"/>
         </w:rPr>
         <w:t>vehículos,  pero</w:t>
@@ -93,6 +96,7 @@
         <w:rPr>
           <w:b/>
           <w:bCs/>
+          <w:highlight w:val="yellow"/>
           <w:lang w:val="es-EC"/>
         </w:rPr>
         <w:t xml:space="preserve"> la carrera esta lejos de la parada, Entonces se designa al mas cercano a 10 minutos de distancia. </w:t>
@@ -108,13 +112,15 @@
         <w:rPr>
           <w:b/>
           <w:bCs/>
-          <w:lang w:val="es-EC"/>
-        </w:rPr>
-      </w:pPr>
-      <w:r>
-        <w:rPr>
-          <w:b/>
-          <w:bCs/>
+          <w:highlight w:val="yellow"/>
+          <w:lang w:val="es-EC"/>
+        </w:rPr>
+      </w:pPr>
+      <w:r>
+        <w:rPr>
+          <w:b/>
+          <w:bCs/>
+          <w:highlight w:val="yellow"/>
           <w:lang w:val="es-EC"/>
         </w:rPr>
         <w:t>Cuando esta en la parada seleccionar en orden.</w:t>
@@ -130,13 +136,15 @@
         <w:rPr>
           <w:b/>
           <w:bCs/>
-          <w:lang w:val="es-EC"/>
-        </w:rPr>
-      </w:pPr>
-      <w:r>
-        <w:rPr>
-          <w:b/>
-          <w:bCs/>
+          <w:highlight w:val="yellow"/>
+          <w:lang w:val="es-EC"/>
+        </w:rPr>
+      </w:pPr>
+      <w:r>
+        <w:rPr>
+          <w:b/>
+          <w:bCs/>
+          <w:highlight w:val="yellow"/>
           <w:lang w:val="es-EC"/>
         </w:rPr>
         <w:t xml:space="preserve">Cuando no hay nadie en la parada se selecciona al primero en un radio 10 minutos. </w:t>
@@ -145,6 +153,7 @@
         <w:rPr>
           <w:b/>
           <w:bCs/>
+          <w:highlight w:val="yellow"/>
           <w:lang w:val="es-EC"/>
         </w:rPr>
         <w:t xml:space="preserve"> Ir aumentando hasta encontrar</w:t>
@@ -153,6 +162,7 @@
         <w:rPr>
           <w:b/>
           <w:bCs/>
+          <w:highlight w:val="yellow"/>
           <w:lang w:val="es-EC"/>
         </w:rPr>
         <w:t xml:space="preserve"> un taxi disponible. </w:t>
@@ -168,13 +178,15 @@
         <w:rPr>
           <w:b/>
           <w:bCs/>
-          <w:lang w:val="es-EC"/>
-        </w:rPr>
-      </w:pPr>
-      <w:r>
-        <w:rPr>
-          <w:b/>
-          <w:bCs/>
+          <w:highlight w:val="yellow"/>
+          <w:lang w:val="es-EC"/>
+        </w:rPr>
+      </w:pPr>
+      <w:r>
+        <w:rPr>
+          <w:b/>
+          <w:bCs/>
+          <w:highlight w:val="yellow"/>
           <w:lang w:val="es-EC"/>
         </w:rPr>
         <w:t xml:space="preserve">No hay nadie en la parada y no hay cerca, se muestra en una lista de peticiones. </w:t>
@@ -244,6 +256,7 @@
         <w:rPr>
           <w:b/>
           <w:bCs/>
+          <w:highlight w:val="yellow"/>
           <w:lang w:val="es-EC"/>
         </w:rPr>
         <w:t>Pedir taxi por audio.</w:t>
@@ -252,23 +265,34 @@
         <w:rPr>
           <w:b/>
           <w:bCs/>
-          <w:lang w:val="es-EC"/>
-        </w:rPr>
-        <w:t xml:space="preserve">, texto o Puntos en el mapa. </w:t>
-      </w:r>
-    </w:p>
-    <w:p>
-      <w:pPr>
-        <w:rPr>
-          <w:b/>
-          <w:bCs/>
-          <w:lang w:val="es-EC"/>
-        </w:rPr>
-      </w:pPr>
-      <w:r>
-        <w:rPr>
-          <w:b/>
-          <w:bCs/>
+          <w:highlight w:val="yellow"/>
+          <w:lang w:val="es-EC"/>
+        </w:rPr>
+        <w:t>, texto o Puntos en el mapa.</w:t>
+      </w:r>
+      <w:r>
+        <w:rPr>
+          <w:b/>
+          <w:bCs/>
+          <w:lang w:val="es-EC"/>
+        </w:rPr>
+        <w:t xml:space="preserve"> </w:t>
+      </w:r>
+    </w:p>
+    <w:p>
+      <w:pPr>
+        <w:rPr>
+          <w:b/>
+          <w:bCs/>
+          <w:highlight w:val="yellow"/>
+          <w:lang w:val="es-EC"/>
+        </w:rPr>
+      </w:pPr>
+      <w:r>
+        <w:rPr>
+          <w:b/>
+          <w:bCs/>
+          <w:highlight w:val="yellow"/>
           <w:lang w:val="es-EC"/>
         </w:rPr>
         <w:t>Cambiar el nombre a carreras.</w:t>
@@ -277,6 +301,7 @@
         <w:rPr>
           <w:b/>
           <w:bCs/>
+          <w:highlight w:val="yellow"/>
           <w:lang w:val="es-EC"/>
         </w:rPr>
         <w:t xml:space="preserve"> </w:t>
@@ -294,6 +319,7 @@
         <w:rPr>
           <w:b/>
           <w:bCs/>
+          <w:highlight w:val="yellow"/>
           <w:lang w:val="es-EC"/>
         </w:rPr>
         <w:t xml:space="preserve">Agregar 10 puestos, y que </w:t>
@@ -302,6 +328,7 @@
         <w:rPr>
           <w:b/>
           <w:bCs/>
+          <w:highlight w:val="yellow"/>
           <w:lang w:val="es-EC"/>
         </w:rPr>
         <w:t xml:space="preserve">reservar </w:t>
@@ -311,6 +338,7 @@
         <w:rPr>
           <w:b/>
           <w:bCs/>
+          <w:highlight w:val="yellow"/>
           <w:lang w:val="es-EC"/>
         </w:rPr>
         <w:t>manulamente</w:t>
@@ -320,13 +348,23 @@
         <w:rPr>
           <w:b/>
           <w:bCs/>
-          <w:lang w:val="es-EC"/>
-        </w:rPr>
-        <w:t xml:space="preserve">. </w:t>
-      </w:r>
-    </w:p>
-    <w:p>
-      <w:pPr>
+          <w:highlight w:val="yellow"/>
+          <w:lang w:val="es-EC"/>
+        </w:rPr>
+        <w:t>.</w:t>
+      </w:r>
+      <w:r>
+        <w:rPr>
+          <w:b/>
+          <w:bCs/>
+          <w:lang w:val="es-EC"/>
+        </w:rPr>
+        <w:t xml:space="preserve"> </w:t>
+      </w:r>
+    </w:p>
+    <w:p>
+      <w:pPr>
+        <w:shd w:val="clear" w:color="auto" w:fill="FFFF00"/>
         <w:rPr>
           <w:b/>
           <w:bCs/>
@@ -349,6 +387,7 @@
           <w:ilvl w:val="0"/>
           <w:numId w:val="3"/>
         </w:numPr>
+        <w:shd w:val="clear" w:color="auto" w:fill="FFFF00"/>
         <w:rPr>
           <w:b/>
           <w:bCs/>
@@ -371,6 +410,7 @@
           <w:ilvl w:val="0"/>
           <w:numId w:val="3"/>
         </w:numPr>
+        <w:shd w:val="clear" w:color="auto" w:fill="FFFF00"/>
         <w:rPr>
           <w:b/>
           <w:bCs/>
@@ -393,6 +433,7 @@
           <w:ilvl w:val="0"/>
           <w:numId w:val="3"/>
         </w:numPr>
+        <w:shd w:val="clear" w:color="auto" w:fill="FFFF00"/>
         <w:rPr>
           <w:b/>
           <w:bCs/>
@@ -424,6 +465,7 @@
     </w:p>
     <w:p>
       <w:pPr>
+        <w:shd w:val="clear" w:color="auto" w:fill="FFFF00"/>
         <w:rPr>
           <w:b/>
           <w:bCs/>
@@ -456,6 +498,7 @@
           <w:ilvl w:val="0"/>
           <w:numId w:val="2"/>
         </w:numPr>
+        <w:shd w:val="clear" w:color="auto" w:fill="FFFF00"/>
         <w:rPr>
           <w:b/>
           <w:bCs/>
@@ -496,6 +539,7 @@
           <w:ilvl w:val="0"/>
           <w:numId w:val="2"/>
         </w:numPr>
+        <w:shd w:val="clear" w:color="auto" w:fill="FFFF00"/>
         <w:rPr>
           <w:b/>
           <w:bCs/>
@@ -554,6 +598,7 @@
           <w:ilvl w:val="0"/>
           <w:numId w:val="2"/>
         </w:numPr>
+        <w:shd w:val="clear" w:color="auto" w:fill="FFFF00"/>
         <w:rPr>
           <w:b/>
           <w:bCs/>
@@ -624,6 +669,7 @@
         <w:rPr>
           <w:b/>
           <w:bCs/>
+          <w:highlight w:val="yellow"/>
           <w:lang w:val="es-EC"/>
         </w:rPr>
         <w:t xml:space="preserve">REGISTRAR </w:t>
@@ -633,6 +679,7 @@
         <w:rPr>
           <w:b/>
           <w:bCs/>
+          <w:highlight w:val="yellow"/>
           <w:lang w:val="es-EC"/>
         </w:rPr>
         <w:t>AL choferes</w:t>
@@ -642,9 +689,18 @@
         <w:rPr>
           <w:b/>
           <w:bCs/>
-          <w:lang w:val="es-EC"/>
-        </w:rPr>
-        <w:t xml:space="preserve"> con número de cedula. Cedula obligatoria. </w:t>
+          <w:highlight w:val="yellow"/>
+          <w:lang w:val="es-EC"/>
+        </w:rPr>
+        <w:t xml:space="preserve"> con número de cedula. Cedula obligatoria.</w:t>
+      </w:r>
+      <w:r>
+        <w:rPr>
+          <w:b/>
+          <w:bCs/>
+          <w:lang w:val="es-EC"/>
+        </w:rPr>
+        <w:t xml:space="preserve"> </w:t>
       </w:r>
     </w:p>
     <w:p>
@@ -662,9 +718,18 @@
         <w:rPr>
           <w:b/>
           <w:bCs/>
-          <w:lang w:val="es-EC"/>
-        </w:rPr>
-        <w:t xml:space="preserve">Usuario y contraseña número de cedula. </w:t>
+          <w:highlight w:val="yellow"/>
+          <w:lang w:val="es-EC"/>
+        </w:rPr>
+        <w:t>Usuario y contraseña número de cedula.</w:t>
+      </w:r>
+      <w:r>
+        <w:rPr>
+          <w:b/>
+          <w:bCs/>
+          <w:lang w:val="es-EC"/>
+        </w:rPr>
+        <w:t xml:space="preserve"> </w:t>
       </w:r>
       <w:r>
         <w:rPr>
@@ -760,6 +825,252 @@
           <w:lang w:val="es-EC"/>
         </w:rPr>
         <w:t xml:space="preserve">El </w:t>
+      </w:r>
+    </w:p>
+    <w:p>
+      <w:pPr>
+        <w:pStyle w:val="Prrafodelista"/>
+        <w:rPr>
+          <w:b/>
+          <w:bCs/>
+          <w:lang w:val="es-EC"/>
+        </w:rPr>
+      </w:pPr>
+    </w:p>
+    <w:p>
+      <w:pPr>
+        <w:pStyle w:val="Prrafodelista"/>
+        <w:rPr>
+          <w:b/>
+          <w:bCs/>
+          <w:lang w:val="es-EC"/>
+        </w:rPr>
+      </w:pPr>
+    </w:p>
+    <w:p>
+      <w:pPr>
+        <w:pStyle w:val="Prrafodelista"/>
+        <w:rPr>
+          <w:b/>
+          <w:bCs/>
+          <w:lang w:val="es-EC"/>
+        </w:rPr>
+      </w:pPr>
+    </w:p>
+    <w:p>
+      <w:pPr>
+        <w:pStyle w:val="Prrafodelista"/>
+        <w:rPr>
+          <w:b/>
+          <w:bCs/>
+          <w:lang w:val="es-EC"/>
+        </w:rPr>
+      </w:pPr>
+      <w:r>
+        <w:rPr>
+          <w:b/>
+          <w:bCs/>
+          <w:lang w:val="es-EC"/>
+        </w:rPr>
+        <w:t xml:space="preserve">Notificaciones. </w:t>
+      </w:r>
+      <w:proofErr w:type="spellStart"/>
+      <w:r>
+        <w:rPr>
+          <w:b/>
+          <w:bCs/>
+          <w:lang w:val="es-EC"/>
+        </w:rPr>
+        <w:t>Push</w:t>
+      </w:r>
+      <w:proofErr w:type="spellEnd"/>
+      <w:r>
+        <w:rPr>
+          <w:b/>
+          <w:bCs/>
+          <w:lang w:val="es-EC"/>
+        </w:rPr>
+        <w:t xml:space="preserve">. </w:t>
+      </w:r>
+    </w:p>
+    <w:p>
+      <w:pPr>
+        <w:pStyle w:val="Prrafodelista"/>
+        <w:rPr>
+          <w:b/>
+          <w:bCs/>
+          <w:lang w:val="es-EC"/>
+        </w:rPr>
+      </w:pPr>
+      <w:r>
+        <w:rPr>
+          <w:b/>
+          <w:bCs/>
+          <w:lang w:val="es-EC"/>
+        </w:rPr>
+        <w:t xml:space="preserve">Sonidos. </w:t>
+      </w:r>
+    </w:p>
+    <w:p>
+      <w:pPr>
+        <w:pStyle w:val="Prrafodelista"/>
+        <w:rPr>
+          <w:b/>
+          <w:bCs/>
+          <w:lang w:val="es-EC"/>
+        </w:rPr>
+      </w:pPr>
+      <w:r>
+        <w:rPr>
+          <w:b/>
+          <w:bCs/>
+          <w:lang w:val="es-EC"/>
+        </w:rPr>
+        <w:t xml:space="preserve">Opción para </w:t>
+      </w:r>
+      <w:proofErr w:type="spellStart"/>
+      <w:r>
+        <w:rPr>
+          <w:b/>
+          <w:bCs/>
+          <w:lang w:val="es-EC"/>
+        </w:rPr>
+        <w:t>cotacters</w:t>
+      </w:r>
+      <w:proofErr w:type="spellEnd"/>
+      <w:r>
+        <w:rPr>
+          <w:b/>
+          <w:bCs/>
+          <w:lang w:val="es-EC"/>
+        </w:rPr>
+        <w:t xml:space="preserve"> con los </w:t>
+      </w:r>
+      <w:proofErr w:type="spellStart"/>
+      <w:r>
+        <w:rPr>
+          <w:b/>
+          <w:bCs/>
+          <w:lang w:val="es-EC"/>
+        </w:rPr>
+        <w:t>admins</w:t>
+      </w:r>
+      <w:proofErr w:type="spellEnd"/>
+      <w:r>
+        <w:rPr>
+          <w:b/>
+          <w:bCs/>
+          <w:lang w:val="es-EC"/>
+        </w:rPr>
+        <w:t xml:space="preserve">. </w:t>
+      </w:r>
+    </w:p>
+    <w:p>
+      <w:pPr>
+        <w:pStyle w:val="Prrafodelista"/>
+        <w:rPr>
+          <w:b/>
+          <w:bCs/>
+          <w:lang w:val="es-EC"/>
+        </w:rPr>
+      </w:pPr>
+      <w:r>
+        <w:rPr>
+          <w:b/>
+          <w:bCs/>
+          <w:lang w:val="es-EC"/>
+        </w:rPr>
+        <w:t xml:space="preserve">Ver todos los </w:t>
+      </w:r>
+      <w:proofErr w:type="spellStart"/>
+      <w:r>
+        <w:rPr>
+          <w:b/>
+          <w:bCs/>
+          <w:lang w:val="es-EC"/>
+        </w:rPr>
+        <w:t>condictores</w:t>
+      </w:r>
+      <w:proofErr w:type="spellEnd"/>
+      <w:r>
+        <w:rPr>
+          <w:b/>
+          <w:bCs/>
+          <w:lang w:val="es-EC"/>
+        </w:rPr>
+        <w:t xml:space="preserve"> laborando (</w:t>
+      </w:r>
+      <w:proofErr w:type="gramStart"/>
+      <w:r>
+        <w:rPr>
+          <w:b/>
+          <w:bCs/>
+          <w:lang w:val="es-EC"/>
+        </w:rPr>
+        <w:t>app</w:t>
+      </w:r>
+      <w:proofErr w:type="gramEnd"/>
+      <w:r>
+        <w:rPr>
+          <w:b/>
+          <w:bCs/>
+          <w:lang w:val="es-EC"/>
+        </w:rPr>
+        <w:t xml:space="preserve"> </w:t>
+      </w:r>
+      <w:proofErr w:type="spellStart"/>
+      <w:r>
+        <w:rPr>
+          <w:b/>
+          <w:bCs/>
+          <w:lang w:val="es-EC"/>
+        </w:rPr>
+        <w:t>movil</w:t>
+      </w:r>
+      <w:proofErr w:type="spellEnd"/>
+      <w:r>
+        <w:rPr>
+          <w:b/>
+          <w:bCs/>
+          <w:lang w:val="es-EC"/>
+        </w:rPr>
+        <w:t>).</w:t>
+      </w:r>
+    </w:p>
+    <w:p>
+      <w:pPr>
+        <w:pStyle w:val="Prrafodelista"/>
+        <w:rPr>
+          <w:b/>
+          <w:bCs/>
+          <w:lang w:val="es-EC"/>
+        </w:rPr>
+      </w:pPr>
+      <w:r>
+        <w:rPr>
+          <w:b/>
+          <w:bCs/>
+          <w:lang w:val="es-EC"/>
+        </w:rPr>
+        <w:t xml:space="preserve">Cambiar los colores de puntos en el conductor. </w:t>
+      </w:r>
+    </w:p>
+    <w:p>
+      <w:pPr>
+        <w:pStyle w:val="Prrafodelista"/>
+        <w:rPr>
+          <w:b/>
+          <w:bCs/>
+          <w:lang w:val="es-EC"/>
+        </w:rPr>
+      </w:pPr>
+      <w:r>
+        <w:rPr>
+          <w:b/>
+          <w:bCs/>
+          <w:lang w:val="es-EC"/>
+        </w:rPr>
+        <w:t xml:space="preserve"> </w:t>
       </w:r>
     </w:p>
     <w:p>

</xml_diff>